<commit_message>
Section 1.1 for the spmp
Typed out the purpose and the scope of the project.
</commit_message>
<xml_diff>
--- a/spmp (1).docx
+++ b/spmp (1).docx
@@ -12,6 +12,8 @@
         </w:rPr>
       </w:pPr>
       <w:bookmarkStart w:id="0" w:name="_Toc31120958"/>
+      <w:bookmarkStart w:id="1" w:name="_GoBack"/>
+      <w:bookmarkEnd w:id="1"/>
     </w:p>
     <w:p>
       <w:pPr>
@@ -346,64 +348,57 @@
       <w:pPr>
         <w:pStyle w:val="Heading1"/>
       </w:pPr>
-      <w:bookmarkStart w:id="1" w:name="_Toc199052960"/>
+      <w:bookmarkStart w:id="2" w:name="_Toc199052960"/>
       <w:bookmarkEnd w:id="0"/>
       <w:r>
         <w:t>Overview</w:t>
       </w:r>
-      <w:bookmarkEnd w:id="1"/>
+      <w:bookmarkEnd w:id="2"/>
     </w:p>
     <w:p>
       <w:pPr>
         <w:pStyle w:val="Heading2"/>
       </w:pPr>
-      <w:bookmarkStart w:id="2" w:name="_Toc31182116"/>
-      <w:bookmarkStart w:id="3" w:name="_Toc31182339"/>
-      <w:bookmarkStart w:id="4" w:name="_Toc199052961"/>
+      <w:bookmarkStart w:id="3" w:name="_Toc199052961"/>
+      <w:bookmarkStart w:id="4" w:name="_Toc31182116"/>
+      <w:bookmarkStart w:id="5" w:name="_Toc31182339"/>
       <w:r>
         <w:t>Purpose and Scope</w:t>
       </w:r>
+      <w:bookmarkEnd w:id="3"/>
       <w:bookmarkEnd w:id="4"/>
-    </w:p>
-    <w:p>
-      <w:r>
-        <w:t>This section provides an executive overview of the project</w:t>
-      </w:r>
-      <w:bookmarkEnd w:id="2"/>
-      <w:bookmarkEnd w:id="3"/>
-      <w:r>
-        <w:t>. It explains why the project is being initiated and what can and cannot be expected from project. It may also include any background or contextual information necessary for understanding the project.</w:t>
-      </w:r>
-    </w:p>
-    <w:p>
-      <w:pPr>
-        <w:spacing w:before="120"/>
-      </w:pPr>
-      <w:r>
-        <w:t>The purpose for the project explains the problem or opportunity the project will address. The statement of purpose isn’t a statement of what you are doing (“we plan to automate billing”), but rather why you are doing it (“The purpose of this project is to streamline billing in order to save time, money and resources.”).</w:t>
-      </w:r>
-    </w:p>
-    <w:p/>
-    <w:p>
-      <w:r>
-        <w:t xml:space="preserve">Project scope defines the boundaries of the project—what will and won’t be included in the project. Defining project scope helps set expectations regarding what can be expected from the project. The scope definition may also play a role in evaluating requests for changes or new features. Project plans and estimates are based on the scope definition. A request for a change that is outside the current scope of the project can’t be accepted without a change in project scope. </w:t>
-      </w:r>
-    </w:p>
-    <w:p/>
-    <w:p>
-      <w:pPr>
-        <w:rPr>
-          <w:i/>
-          <w:iCs/>
-        </w:rPr>
-      </w:pPr>
+      <w:bookmarkEnd w:id="5"/>
     </w:p>
     <w:p>
       <w:pPr>
         <w:ind w:left="576"/>
       </w:pPr>
       <w:r>
-        <w:t>A graphical user interface learning management system that will allow both students and faculties for a university. It must be easy to use and meet the requirements of both members</w:t>
+        <w:t>A graphical user interface learning management system that will allow both students</w:t>
+      </w:r>
+      <w:r>
+        <w:t xml:space="preserve">, professors, and administration </w:t>
+      </w:r>
+      <w:r>
+        <w:t>for a university. It must be easy to use and meet the requirements</w:t>
+      </w:r>
+      <w:r>
+        <w:t xml:space="preserve"> that will satisfy all</w:t>
+      </w:r>
+      <w:r>
+        <w:t xml:space="preserve"> three groups</w:t>
+      </w:r>
+      <w:r>
+        <w:t xml:space="preserve">. The system will contain basic information such as student’s name, student’s ID, registered courses in the current semester, the exam’s score in one course, GPA calculation. The system will </w:t>
+      </w:r>
+      <w:r>
+        <w:t>allow</w:t>
+      </w:r>
+      <w:r>
+        <w:t xml:space="preserve"> professors to manage assignments and grades </w:t>
+      </w:r>
+      <w:r>
+        <w:t>including being able to modify them. Admin of the system will be able to manage login information for both staff and students. The system will not fully comprise of all the necessity of a real system, but only contain what is essential for the project.</w:t>
       </w:r>
     </w:p>
     <w:p>
@@ -415,17 +410,17 @@
       <w:pPr>
         <w:pStyle w:val="Heading2"/>
       </w:pPr>
-      <w:bookmarkStart w:id="5" w:name="_Toc31182117"/>
-      <w:bookmarkStart w:id="6" w:name="_Toc31182340"/>
-      <w:bookmarkStart w:id="7" w:name="_Toc31182119"/>
-      <w:bookmarkStart w:id="8" w:name="_Toc31182342"/>
-      <w:bookmarkStart w:id="9" w:name="_Toc31182118"/>
-      <w:bookmarkStart w:id="10" w:name="_Toc31182341"/>
-      <w:bookmarkStart w:id="11" w:name="_Toc199052962"/>
+      <w:bookmarkStart w:id="6" w:name="_Toc199052962"/>
+      <w:bookmarkStart w:id="7" w:name="_Toc31182118"/>
+      <w:bookmarkStart w:id="8" w:name="_Toc31182341"/>
+      <w:bookmarkStart w:id="9" w:name="_Toc31182119"/>
+      <w:bookmarkStart w:id="10" w:name="_Toc31182342"/>
+      <w:bookmarkStart w:id="11" w:name="_Toc31182117"/>
+      <w:bookmarkStart w:id="12" w:name="_Toc31182340"/>
       <w:r>
         <w:t>Goals and Objectives</w:t>
       </w:r>
-      <w:bookmarkEnd w:id="11"/>
+      <w:bookmarkEnd w:id="6"/>
     </w:p>
     <w:p>
       <w:pPr>
@@ -556,12 +551,11 @@
       <w:pPr>
         <w:pStyle w:val="Heading2"/>
       </w:pPr>
-      <w:bookmarkStart w:id="12" w:name="_Toc199052964"/>
-      <w:r>
-        <w:lastRenderedPageBreak/>
+      <w:bookmarkStart w:id="13" w:name="_Toc199052964"/>
+      <w:r>
         <w:t>Assumptions and Constraints</w:t>
       </w:r>
-      <w:bookmarkEnd w:id="12"/>
+      <w:bookmarkEnd w:id="13"/>
     </w:p>
     <w:p>
       <w:r>
@@ -586,7 +580,11 @@
         <w:spacing w:before="120"/>
       </w:pPr>
       <w:r>
-        <w:t>Constraints are limits or restrictions on freedom. Projects may have technical as well as non-technical constraints. Priorities for schedule and budget can impose non-technical constraints on a project. Restrictions on programming language or delivery platform are examples of technical constraints that limit design and implementation options.</w:t>
+        <w:t xml:space="preserve">Constraints are limits or restrictions on freedom. Projects may have technical as well as non-technical constraints. Priorities for schedule and budget can impose </w:t>
+      </w:r>
+      <w:r>
+        <w:lastRenderedPageBreak/>
+        <w:t>non-technical constraints on a project. Restrictions on programming language or delivery platform are examples of technical constraints that limit design and implementation options.</w:t>
       </w:r>
     </w:p>
     <w:p/>
@@ -621,7 +619,7 @@
         </w:numPr>
       </w:pPr>
       <w:r>
-        <w:t>The location API works on the test hardware.</w:t>
+        <w:t>Time for meetings will be limited.</w:t>
       </w:r>
     </w:p>
     <w:p>
@@ -632,7 +630,7 @@
         </w:numPr>
       </w:pPr>
       <w:r>
-        <w:t xml:space="preserve">A senior architect will be assigned to the project during the first 4 weeks. </w:t>
+        <w:t xml:space="preserve"> </w:t>
       </w:r>
     </w:p>
     <w:p>
@@ -699,6 +697,17 @@
         <w:t>The software must be ready by 1/1/2008.</w:t>
       </w:r>
     </w:p>
+    <w:p>
+      <w:pPr>
+        <w:numPr>
+          <w:ilvl w:val="0"/>
+          <w:numId w:val="11"/>
+        </w:numPr>
+      </w:pPr>
+      <w:r>
+        <w:t>The software must be used with python 3</w:t>
+      </w:r>
+    </w:p>
     <w:p/>
     <w:p>
       <w:r>
@@ -710,14 +719,14 @@
       <w:pPr>
         <w:pStyle w:val="Heading2"/>
       </w:pPr>
-      <w:bookmarkStart w:id="13" w:name="_Toc199052965"/>
-      <w:bookmarkEnd w:id="9"/>
-      <w:bookmarkEnd w:id="10"/>
+      <w:bookmarkStart w:id="14" w:name="_Toc199052965"/>
+      <w:bookmarkEnd w:id="7"/>
+      <w:bookmarkEnd w:id="8"/>
       <w:r>
         <w:lastRenderedPageBreak/>
         <w:t>Schedule</w:t>
       </w:r>
-      <w:bookmarkEnd w:id="13"/>
+      <w:bookmarkEnd w:id="14"/>
     </w:p>
     <w:p>
       <w:r>
@@ -744,11 +753,11 @@
       <w:pPr>
         <w:pStyle w:val="Heading2"/>
       </w:pPr>
-      <w:bookmarkStart w:id="14" w:name="_Toc199052966"/>
+      <w:bookmarkStart w:id="15" w:name="_Toc199052966"/>
       <w:r>
         <w:t>Success Criteria</w:t>
       </w:r>
-      <w:bookmarkEnd w:id="14"/>
+      <w:bookmarkEnd w:id="15"/>
     </w:p>
     <w:p>
       <w:r>
@@ -776,12 +785,7 @@
         <w:spacing w:before="120"/>
       </w:pPr>
       <w:r>
-        <w:t>For m</w:t>
-      </w:r>
-      <w:bookmarkStart w:id="15" w:name="_GoBack"/>
-      <w:bookmarkEnd w:id="15"/>
-      <w:r>
-        <w:t xml:space="preserve">ore advise on how to define the success criteria for a project, I recommend: </w:t>
+        <w:t xml:space="preserve">For more advise on how to define the success criteria for a project, I recommend: </w:t>
       </w:r>
       <w:r>
         <w:rPr>
@@ -843,8 +847,8 @@
         <w:pStyle w:val="Heading2"/>
       </w:pPr>
       <w:bookmarkStart w:id="16" w:name="_Toc199052967"/>
-      <w:bookmarkEnd w:id="7"/>
-      <w:bookmarkEnd w:id="8"/>
+      <w:bookmarkEnd w:id="9"/>
+      <w:bookmarkEnd w:id="10"/>
       <w:r>
         <w:t>Definitions</w:t>
       </w:r>
@@ -910,8 +914,8 @@
         <w:pStyle w:val="Heading1"/>
       </w:pPr>
       <w:bookmarkStart w:id="18" w:name="_Toc199052969"/>
-      <w:bookmarkEnd w:id="5"/>
-      <w:bookmarkEnd w:id="6"/>
+      <w:bookmarkEnd w:id="11"/>
+      <w:bookmarkEnd w:id="12"/>
       <w:r>
         <w:t>Startup Plan</w:t>
       </w:r>
@@ -1011,38 +1015,27 @@
       <w:pPr>
         <w:pStyle w:val="Heading2"/>
       </w:pPr>
-      <w:bookmarkStart w:id="20" w:name="_Toc199052971"/>
-      <w:r>
-        <w:t>Project Communications</w:t>
+      <w:bookmarkStart w:id="20" w:name="_Toc199052972"/>
+      <w:r>
+        <w:t>Technical Process</w:t>
       </w:r>
       <w:bookmarkEnd w:id="20"/>
     </w:p>
+    <w:p>
+      <w:r>
+        <w:t>This section describes the software development methodology or conventions the team agrees to live by. When following an organization standard process, this section will refer to the standard process and state any deviations that are planned for this project. In the absence of an organization standard process, this section will define planned phases, entry and exit criteria for each phase, major milestones, workflows, and other aspects of the proposed development process.</w:t>
+      </w:r>
+    </w:p>
     <w:p/>
     <w:p>
       <w:pPr>
         <w:pStyle w:val="Heading2"/>
       </w:pPr>
-      <w:bookmarkStart w:id="21" w:name="_Toc199052972"/>
-      <w:r>
-        <w:t>Technical Process</w:t>
+      <w:bookmarkStart w:id="21" w:name="_Toc199052973"/>
+      <w:r>
+        <w:t>Tools</w:t>
       </w:r>
       <w:bookmarkEnd w:id="21"/>
-    </w:p>
-    <w:p>
-      <w:r>
-        <w:t>This section describes the software development methodology or conventions the team agrees to live by. When following an organization standard process, this section will refer to the standard process and state any deviations that are planned for this project. In the absence of an organization standard process, this section will define planned phases, entry and exit criteria for each phase, major milestones, workflows, and other aspects of the proposed development process.</w:t>
-      </w:r>
-    </w:p>
-    <w:p/>
-    <w:p>
-      <w:pPr>
-        <w:pStyle w:val="Heading2"/>
-      </w:pPr>
-      <w:bookmarkStart w:id="22" w:name="_Toc199052973"/>
-      <w:r>
-        <w:t>Tools</w:t>
-      </w:r>
-      <w:bookmarkEnd w:id="22"/>
     </w:p>
     <w:p>
       <w:pPr>
@@ -1057,6 +1050,9 @@
       <w:r>
         <w:t>Python</w:t>
       </w:r>
+      <w:r>
+        <w:t xml:space="preserve"> 3</w:t>
+      </w:r>
     </w:p>
     <w:p>
       <w:pPr>
@@ -1066,7 +1062,6 @@
         </w:numPr>
       </w:pPr>
       <w:r>
-        <w:lastRenderedPageBreak/>
         <w:t>Version Control – source code and written artifacts will be stored</w:t>
       </w:r>
       <w:r>
@@ -1099,21 +1094,22 @@
       <w:pPr>
         <w:pStyle w:val="Heading1"/>
       </w:pPr>
-      <w:bookmarkStart w:id="23" w:name="_Toc199052974"/>
-      <w:r>
+      <w:bookmarkStart w:id="22" w:name="_Toc199052974"/>
+      <w:r>
+        <w:lastRenderedPageBreak/>
         <w:t>Work Plan</w:t>
       </w:r>
+      <w:bookmarkEnd w:id="22"/>
+    </w:p>
+    <w:p>
+      <w:pPr>
+        <w:pStyle w:val="Heading2"/>
+      </w:pPr>
+      <w:bookmarkStart w:id="23" w:name="_Toc199052975"/>
+      <w:r>
+        <w:t>Activities and Tasks</w:t>
+      </w:r>
       <w:bookmarkEnd w:id="23"/>
-    </w:p>
-    <w:p>
-      <w:pPr>
-        <w:pStyle w:val="Heading2"/>
-      </w:pPr>
-      <w:bookmarkStart w:id="24" w:name="_Toc199052975"/>
-      <w:r>
-        <w:t>Activities and Tasks</w:t>
-      </w:r>
-      <w:bookmarkEnd w:id="24"/>
     </w:p>
     <w:p>
       <w:r>
@@ -1221,36 +1217,37 @@
       <w:pPr>
         <w:pStyle w:val="Heading2"/>
       </w:pPr>
-      <w:bookmarkStart w:id="25" w:name="_Toc199052977"/>
+      <w:bookmarkStart w:id="24" w:name="_Toc199052977"/>
       <w:r>
         <w:t>Iteration Plans</w:t>
       </w:r>
+      <w:bookmarkEnd w:id="24"/>
+    </w:p>
+    <w:p>
+      <w:r>
+        <w:t>An iteration plan is a short-term fine-grained plan that shows the tasks to be completed during an iteration.</w:t>
+      </w:r>
+    </w:p>
+    <w:p/>
+    <w:p>
+      <w:pPr>
+        <w:pStyle w:val="Heading1"/>
+      </w:pPr>
+      <w:bookmarkStart w:id="25" w:name="_Toc199052979"/>
+      <w:r>
+        <w:t>Control Plan</w:t>
+      </w:r>
       <w:bookmarkEnd w:id="25"/>
     </w:p>
     <w:p>
-      <w:r>
-        <w:t>An iteration plan is a short-term fine-grained plan that shows the tasks to be completed during an iteration.</w:t>
-      </w:r>
-    </w:p>
-    <w:p>
-      <w:pPr>
-        <w:pStyle w:val="Heading1"/>
-      </w:pPr>
-      <w:bookmarkStart w:id="26" w:name="_Toc199052979"/>
-      <w:r>
-        <w:t>Control Plan</w:t>
+      <w:pPr>
+        <w:pStyle w:val="Heading2"/>
+      </w:pPr>
+      <w:bookmarkStart w:id="26" w:name="_Toc199052980"/>
+      <w:r>
+        <w:t>Monitoring and Control</w:t>
       </w:r>
       <w:bookmarkEnd w:id="26"/>
-    </w:p>
-    <w:p>
-      <w:pPr>
-        <w:pStyle w:val="Heading2"/>
-      </w:pPr>
-      <w:bookmarkStart w:id="27" w:name="_Toc199052980"/>
-      <w:r>
-        <w:t>Monitoring and Control</w:t>
-      </w:r>
-      <w:bookmarkEnd w:id="27"/>
     </w:p>
     <w:p>
       <w:pPr>
@@ -4040,7 +4037,9 @@
   </w:style>
   <w:style w:type="character" w:default="1" w:styleId="DefaultParagraphFont">
     <w:name w:val="Default Paragraph Font"/>
+    <w:uiPriority w:val="1"/>
     <w:semiHidden/>
+    <w:unhideWhenUsed/>
   </w:style>
   <w:style w:type="table" w:default="1" w:styleId="TableNormal">
     <w:name w:val="Normal Table"/>

</xml_diff>